<commit_message>
updated installation Guide and addded missing resources
git-tfs-id: [http://developmentvlan:8585/tfs/vanrise.collection]$/;C30808
</commit_message>
<xml_diff>
--- a/FZero/Vanrise.CommonLibrary/Documents/Fzero Installation Guide.docx
+++ b/FZero/Vanrise.CommonLibrary/Documents/Fzero Installation Guide.docx
@@ -19,28 +19,504 @@
     </w:p>
     <w:p>
       <w:pPr>
+        <w:rPr>
+          <w:b/>
+          <w:bCs/>
+        </w:rPr>
+      </w:pPr>
+    </w:p>
+    <w:p>
+      <w:pPr>
         <w:pStyle w:val="Heading1"/>
-        <w:rPr>
-          <w:rFonts w:ascii="Segoe UI" w:hAnsi="Segoe UI" w:cs="Segoe UI"/>
-        </w:rPr>
-      </w:pPr>
-      <w:r>
-        <w:rPr>
-          <w:rFonts w:ascii="Segoe UI" w:hAnsi="Segoe UI" w:cs="Segoe UI"/>
-        </w:rPr>
-        <w:t xml:space="preserve">Publishing on </w:t>
-      </w:r>
-      <w:r>
-        <w:rPr>
-          <w:rFonts w:ascii="Segoe UI" w:hAnsi="Segoe UI" w:cs="Segoe UI"/>
-        </w:rPr>
-        <w:t xml:space="preserve">Website on </w:t>
-      </w:r>
-      <w:r>
-        <w:rPr>
-          <w:rFonts w:ascii="Segoe UI" w:hAnsi="Segoe UI" w:cs="Segoe UI"/>
-        </w:rPr>
-        <w:t>IIS</w:t>
+      </w:pPr>
+      <w:r>
+        <w:t xml:space="preserve">Database </w:t>
+      </w:r>
+    </w:p>
+    <w:p>
+      <w:pPr>
+        <w:pStyle w:val="ListParagraph"/>
+        <w:numPr>
+          <w:ilvl w:val="0"/>
+          <w:numId w:val="15"/>
+        </w:numPr>
+      </w:pPr>
+      <w:r>
+        <w:t xml:space="preserve">Stop all windows services </w:t>
+      </w:r>
+    </w:p>
+    <w:p>
+      <w:pPr>
+        <w:pStyle w:val="ListParagraph"/>
+        <w:numPr>
+          <w:ilvl w:val="0"/>
+          <w:numId w:val="16"/>
+        </w:numPr>
+      </w:pPr>
+      <w:r>
+        <w:t>ReportService</w:t>
+      </w:r>
+    </w:p>
+    <w:p>
+      <w:pPr>
+        <w:pStyle w:val="ListParagraph"/>
+        <w:numPr>
+          <w:ilvl w:val="0"/>
+          <w:numId w:val="16"/>
+        </w:numPr>
+      </w:pPr>
+      <w:r>
+        <w:t>DailyReportService</w:t>
+      </w:r>
+    </w:p>
+    <w:p>
+      <w:pPr>
+        <w:pStyle w:val="ListParagraph"/>
+        <w:numPr>
+          <w:ilvl w:val="0"/>
+          <w:numId w:val="16"/>
+        </w:numPr>
+      </w:pPr>
+      <w:r>
+        <w:t>WeeklyReportService</w:t>
+      </w:r>
+    </w:p>
+    <w:p>
+      <w:pPr>
+        <w:pStyle w:val="ListParagraph"/>
+        <w:numPr>
+          <w:ilvl w:val="0"/>
+          <w:numId w:val="16"/>
+        </w:numPr>
+      </w:pPr>
+      <w:r>
+        <w:t>ClientReportService</w:t>
+      </w:r>
+    </w:p>
+    <w:p>
+      <w:pPr>
+        <w:pStyle w:val="ListParagraph"/>
+        <w:numPr>
+          <w:ilvl w:val="0"/>
+          <w:numId w:val="16"/>
+        </w:numPr>
+      </w:pPr>
+      <w:r>
+        <w:t>EmailService</w:t>
+      </w:r>
+    </w:p>
+    <w:p>
+      <w:pPr>
+        <w:pStyle w:val="ListParagraph"/>
+        <w:numPr>
+          <w:ilvl w:val="0"/>
+          <w:numId w:val="16"/>
+        </w:numPr>
+      </w:pPr>
+      <w:r>
+        <w:t>ImportService</w:t>
+      </w:r>
+    </w:p>
+    <w:p>
+      <w:pPr>
+        <w:pStyle w:val="ListParagraph"/>
+        <w:ind w:left="1080"/>
+      </w:pPr>
+    </w:p>
+    <w:p>
+      <w:pPr>
+        <w:pStyle w:val="ListParagraph"/>
+        <w:numPr>
+          <w:ilvl w:val="0"/>
+          <w:numId w:val="15"/>
+        </w:numPr>
+      </w:pPr>
+      <w:r>
+        <w:t>Stop all</w:t>
+      </w:r>
+      <w:r>
+        <w:t xml:space="preserve"> SQL jobs</w:t>
+      </w:r>
+      <w:r>
+        <w:t xml:space="preserve"> and generate scripts for</w:t>
+      </w:r>
+    </w:p>
+    <w:p>
+      <w:pPr>
+        <w:pStyle w:val="ListParagraph"/>
+        <w:numPr>
+          <w:ilvl w:val="0"/>
+          <w:numId w:val="17"/>
+        </w:numPr>
+      </w:pPr>
+      <w:r>
+        <w:t>Daily Backup Job</w:t>
+      </w:r>
+    </w:p>
+    <w:p>
+      <w:pPr>
+        <w:pStyle w:val="ListParagraph"/>
+        <w:numPr>
+          <w:ilvl w:val="0"/>
+          <w:numId w:val="17"/>
+        </w:numPr>
+      </w:pPr>
+      <w:r>
+        <w:t>Level One Compare Job</w:t>
+      </w:r>
+    </w:p>
+    <w:p>
+      <w:pPr>
+        <w:pStyle w:val="ListParagraph"/>
+        <w:ind w:left="1080"/>
+      </w:pPr>
+    </w:p>
+    <w:p>
+      <w:pPr>
+        <w:pStyle w:val="ListParagraph"/>
+        <w:numPr>
+          <w:ilvl w:val="0"/>
+          <w:numId w:val="15"/>
+        </w:numPr>
+      </w:pPr>
+      <w:r>
+        <w:t xml:space="preserve">Create backup of last database </w:t>
+      </w:r>
+      <w:r>
+        <w:t xml:space="preserve">after </w:t>
+      </w:r>
+    </w:p>
+    <w:p>
+      <w:pPr>
+        <w:pStyle w:val="ListParagraph"/>
+        <w:numPr>
+          <w:ilvl w:val="0"/>
+          <w:numId w:val="15"/>
+        </w:numPr>
+      </w:pPr>
+      <w:r>
+        <w:t>Restore backup to new server</w:t>
+      </w:r>
+    </w:p>
+    <w:p>
+      <w:pPr>
+        <w:pStyle w:val="ListParagraph"/>
+        <w:numPr>
+          <w:ilvl w:val="0"/>
+          <w:numId w:val="15"/>
+        </w:numPr>
+      </w:pPr>
+      <w:r>
+        <w:t>Execute jobs scripts</w:t>
+      </w:r>
+    </w:p>
+    <w:p>
+      <w:pPr>
+        <w:pStyle w:val="Heading1"/>
+      </w:pPr>
+      <w:r>
+        <w:t>Create DB Email Profiles and Accounts</w:t>
+      </w:r>
+    </w:p>
+    <w:p>
+      <w:pPr>
+        <w:pStyle w:val="ListParagraph"/>
+        <w:numPr>
+          <w:ilvl w:val="0"/>
+          <w:numId w:val="15"/>
+        </w:numPr>
+      </w:pPr>
+      <w:r>
+        <w:t>Creating Database Email profiles:</w:t>
+      </w:r>
+    </w:p>
+    <w:p>
+      <w:pPr>
+        <w:pStyle w:val="ListParagraph"/>
+        <w:numPr>
+          <w:ilvl w:val="0"/>
+          <w:numId w:val="18"/>
+        </w:numPr>
+      </w:pPr>
+      <w:r>
+        <w:t xml:space="preserve">Open Management folder after connecting to SQL service through SQL Server Management Studio. </w:t>
+      </w:r>
+    </w:p>
+    <w:p>
+      <w:pPr>
+        <w:pStyle w:val="ListParagraph"/>
+        <w:numPr>
+          <w:ilvl w:val="0"/>
+          <w:numId w:val="18"/>
+        </w:numPr>
+      </w:pPr>
+      <w:r>
+        <w:t>Right click on Database Mail and choose Configure Database Mail</w:t>
+      </w:r>
+    </w:p>
+    <w:p>
+      <w:pPr>
+        <w:pStyle w:val="ListParagraph"/>
+        <w:numPr>
+          <w:ilvl w:val="0"/>
+          <w:numId w:val="18"/>
+        </w:numPr>
+      </w:pPr>
+      <w:r>
+        <w:t xml:space="preserve">Then Choose Setup Database Mail … </w:t>
+      </w:r>
+    </w:p>
+    <w:p>
+      <w:pPr>
+        <w:pStyle w:val="ListParagraph"/>
+        <w:numPr>
+          <w:ilvl w:val="0"/>
+          <w:numId w:val="18"/>
+        </w:numPr>
+      </w:pPr>
+      <w:r>
+        <w:t>Create 2 profiles with the following</w:t>
+      </w:r>
+    </w:p>
+    <w:p>
+      <w:pPr>
+        <w:pStyle w:val="ListParagraph"/>
+        <w:numPr>
+          <w:ilvl w:val="0"/>
+          <w:numId w:val="19"/>
+        </w:numPr>
+      </w:pPr>
+      <w:r>
+        <w:t>FMS_Profile</w:t>
+      </w:r>
+    </w:p>
+    <w:p>
+      <w:pPr>
+        <w:pStyle w:val="ListParagraph"/>
+        <w:numPr>
+          <w:ilvl w:val="0"/>
+          <w:numId w:val="19"/>
+        </w:numPr>
+      </w:pPr>
+      <w:r>
+        <w:t>FMS_Syria_Profile</w:t>
+      </w:r>
+    </w:p>
+    <w:p>
+      <w:pPr>
+        <w:pStyle w:val="ListParagraph"/>
+        <w:ind w:left="1800"/>
+      </w:pPr>
+      <w:r>
+        <w:rPr>
+          <w:noProof/>
+        </w:rPr>
+        <w:lastRenderedPageBreak/>
+        <w:drawing>
+          <wp:inline distT="0" distB="0" distL="0" distR="0">
+            <wp:extent cx="4632927" cy="4002920"/>
+            <wp:effectExtent l="0" t="0" r="0" b="0"/>
+            <wp:docPr id="4" name="Picture 4"/>
+            <wp:cNvGraphicFramePr>
+              <a:graphicFrameLocks xmlns:a="http://schemas.openxmlformats.org/drawingml/2006/main" noChangeAspect="1"/>
+            </wp:cNvGraphicFramePr>
+            <a:graphic xmlns:a="http://schemas.openxmlformats.org/drawingml/2006/main">
+              <a:graphicData uri="http://schemas.openxmlformats.org/drawingml/2006/picture">
+                <pic:pic xmlns:pic="http://schemas.openxmlformats.org/drawingml/2006/picture">
+                  <pic:nvPicPr>
+                    <pic:cNvPr id="0" name="Picture 1"/>
+                    <pic:cNvPicPr>
+                      <a:picLocks noChangeAspect="1" noChangeArrowheads="1"/>
+                    </pic:cNvPicPr>
+                  </pic:nvPicPr>
+                  <pic:blipFill>
+                    <a:blip r:embed="rId5">
+                      <a:extLst>
+                        <a:ext uri="{28A0092B-C50C-407E-A947-70E740481C1C}">
+                          <a14:useLocalDpi xmlns:a14="http://schemas.microsoft.com/office/drawing/2010/main" val="0"/>
+                        </a:ext>
+                      </a:extLst>
+                    </a:blip>
+                    <a:srcRect/>
+                    <a:stretch>
+                      <a:fillRect/>
+                    </a:stretch>
+                  </pic:blipFill>
+                  <pic:spPr bwMode="auto">
+                    <a:xfrm>
+                      <a:off x="0" y="0"/>
+                      <a:ext cx="4649572" cy="4017302"/>
+                    </a:xfrm>
+                    <a:prstGeom prst="rect">
+                      <a:avLst/>
+                    </a:prstGeom>
+                    <a:noFill/>
+                    <a:ln>
+                      <a:noFill/>
+                    </a:ln>
+                  </pic:spPr>
+                </pic:pic>
+              </a:graphicData>
+            </a:graphic>
+          </wp:inline>
+        </w:drawing>
+      </w:r>
+    </w:p>
+    <w:p>
+      <w:pPr>
+        <w:pStyle w:val="ListParagraph"/>
+        <w:ind w:left="1800"/>
+      </w:pPr>
+    </w:p>
+    <w:p>
+      <w:pPr>
+        <w:pStyle w:val="ListParagraph"/>
+        <w:numPr>
+          <w:ilvl w:val="0"/>
+          <w:numId w:val="15"/>
+        </w:numPr>
+      </w:pPr>
+      <w:r>
+        <w:t>Press Add account for each profile… and fill the accounts information for each, accounts are FMS_Account and FMS_Syria_Account.</w:t>
+      </w:r>
+      <w:bookmarkStart w:id="0" w:name="_GoBack"/>
+      <w:bookmarkEnd w:id="0"/>
+    </w:p>
+    <w:p>
+      <w:pPr>
+        <w:pStyle w:val="ListParagraph"/>
+      </w:pPr>
+      <w:r>
+        <w:rPr>
+          <w:noProof/>
+        </w:rPr>
+        <w:lastRenderedPageBreak/>
+        <w:drawing>
+          <wp:inline distT="0" distB="0" distL="0" distR="0">
+            <wp:extent cx="4794422" cy="4202423"/>
+            <wp:effectExtent l="0" t="0" r="6350" b="8255"/>
+            <wp:docPr id="14" name="Picture 14"/>
+            <wp:cNvGraphicFramePr>
+              <a:graphicFrameLocks xmlns:a="http://schemas.openxmlformats.org/drawingml/2006/main" noChangeAspect="1"/>
+            </wp:cNvGraphicFramePr>
+            <a:graphic xmlns:a="http://schemas.openxmlformats.org/drawingml/2006/main">
+              <a:graphicData uri="http://schemas.openxmlformats.org/drawingml/2006/picture">
+                <pic:pic xmlns:pic="http://schemas.openxmlformats.org/drawingml/2006/picture">
+                  <pic:nvPicPr>
+                    <pic:cNvPr id="0" name="Picture 2"/>
+                    <pic:cNvPicPr>
+                      <a:picLocks noChangeAspect="1" noChangeArrowheads="1"/>
+                    </pic:cNvPicPr>
+                  </pic:nvPicPr>
+                  <pic:blipFill>
+                    <a:blip r:embed="rId6">
+                      <a:extLst>
+                        <a:ext uri="{28A0092B-C50C-407E-A947-70E740481C1C}">
+                          <a14:useLocalDpi xmlns:a14="http://schemas.microsoft.com/office/drawing/2010/main" val="0"/>
+                        </a:ext>
+                      </a:extLst>
+                    </a:blip>
+                    <a:srcRect/>
+                    <a:stretch>
+                      <a:fillRect/>
+                    </a:stretch>
+                  </pic:blipFill>
+                  <pic:spPr bwMode="auto">
+                    <a:xfrm>
+                      <a:off x="0" y="0"/>
+                      <a:ext cx="4815665" cy="4221043"/>
+                    </a:xfrm>
+                    <a:prstGeom prst="rect">
+                      <a:avLst/>
+                    </a:prstGeom>
+                    <a:noFill/>
+                    <a:ln>
+                      <a:noFill/>
+                    </a:ln>
+                  </pic:spPr>
+                </pic:pic>
+              </a:graphicData>
+            </a:graphic>
+          </wp:inline>
+        </w:drawing>
+      </w:r>
+    </w:p>
+    <w:p>
+      <w:pPr>
+        <w:pStyle w:val="Heading1"/>
+      </w:pPr>
+      <w:r>
+        <w:t>Install prerequisite applications</w:t>
+      </w:r>
+    </w:p>
+    <w:p>
+      <w:pPr>
+        <w:pStyle w:val="ListParagraph"/>
+        <w:numPr>
+          <w:ilvl w:val="0"/>
+          <w:numId w:val="14"/>
+        </w:numPr>
+      </w:pPr>
+      <w:r>
+        <w:t>Install Telerik “</w:t>
+      </w:r>
+      <w:r>
+        <w:t>Telerik.Web.UI_2012_1_215_Dev</w:t>
+      </w:r>
+      <w:r>
+        <w:t xml:space="preserve">”  </w:t>
+      </w:r>
+    </w:p>
+    <w:p>
+      <w:pPr>
+        <w:pStyle w:val="Heading1"/>
+      </w:pPr>
+      <w:r>
+        <w:t>Creating implementation directories</w:t>
+      </w:r>
+    </w:p>
+    <w:p>
+      <w:pPr>
+        <w:pStyle w:val="ListParagraph"/>
+        <w:numPr>
+          <w:ilvl w:val="0"/>
+          <w:numId w:val="13"/>
+        </w:numPr>
+      </w:pPr>
+      <w:r>
+        <w:t>Copy the zipped folder FMS_Import and extract it in C:\ Directory</w:t>
+      </w:r>
+    </w:p>
+    <w:p>
+      <w:pPr>
+        <w:pStyle w:val="ListParagraph"/>
+        <w:numPr>
+          <w:ilvl w:val="0"/>
+          <w:numId w:val="13"/>
+        </w:numPr>
+      </w:pPr>
+      <w:r>
+        <w:t xml:space="preserve">Create Folder FMS_Reports and save it in published version folder mentioned above </w:t>
+      </w:r>
+    </w:p>
+    <w:p>
+      <w:pPr>
+        <w:pStyle w:val="ListParagraph"/>
+        <w:numPr>
+          <w:ilvl w:val="0"/>
+          <w:numId w:val="13"/>
+        </w:numPr>
+      </w:pPr>
+      <w:r>
+        <w:t>You should give permission everyone: read/write on above folders</w:t>
+      </w:r>
+    </w:p>
+    <w:p>
+      <w:pPr>
+        <w:pStyle w:val="Heading1"/>
+      </w:pPr>
+      <w:r>
+        <w:t>Publishing on Website on IIS</w:t>
       </w:r>
     </w:p>
     <w:p/>
@@ -342,34 +818,7 @@
           <w:sz w:val="23"/>
           <w:szCs w:val="23"/>
         </w:rPr>
-        <w:t xml:space="preserve">Type </w:t>
-      </w:r>
-      <w:r>
-        <w:rPr>
-          <w:rFonts w:ascii="Segoe UI" w:eastAsia="Times New Roman" w:hAnsi="Segoe UI" w:cs="Segoe UI"/>
-          <w:color w:val="000000"/>
-          <w:sz w:val="23"/>
-          <w:szCs w:val="23"/>
-        </w:rPr>
-        <w:t>Name</w:t>
-      </w:r>
-      <w:r>
-        <w:rPr>
-          <w:rFonts w:ascii="Segoe UI" w:eastAsia="Times New Roman" w:hAnsi="Segoe UI" w:cs="Segoe UI"/>
-          <w:color w:val="000000"/>
-          <w:sz w:val="23"/>
-          <w:szCs w:val="23"/>
-        </w:rPr>
-        <w:t xml:space="preserve"> for the Web site</w:t>
-      </w:r>
-      <w:r>
-        <w:rPr>
-          <w:rFonts w:ascii="Segoe UI" w:eastAsia="Times New Roman" w:hAnsi="Segoe UI" w:cs="Segoe UI"/>
-          <w:color w:val="000000"/>
-          <w:sz w:val="23"/>
-          <w:szCs w:val="23"/>
-        </w:rPr>
-        <w:t xml:space="preserve"> </w:t>
+        <w:t xml:space="preserve">Type Name for the Web site </w:t>
       </w:r>
       <w:r>
         <w:rPr>
@@ -508,6 +957,7 @@
           <w:sz w:val="23"/>
           <w:szCs w:val="23"/>
         </w:rPr>
+        <w:lastRenderedPageBreak/>
         <w:t>Identity: ApplicationPoolIdentity</w:t>
       </w:r>
     </w:p>
@@ -543,16 +993,7 @@
           <w:sz w:val="23"/>
           <w:szCs w:val="23"/>
         </w:rPr>
-        <w:t>published version folder, with the following path</w:t>
-      </w:r>
-      <w:r>
-        <w:rPr>
-          <w:rFonts w:ascii="Segoe UI" w:eastAsia="Times New Roman" w:hAnsi="Segoe UI" w:cs="Segoe UI"/>
-          <w:color w:val="000000"/>
-          <w:sz w:val="23"/>
-          <w:szCs w:val="23"/>
-        </w:rPr>
-        <w:t xml:space="preserve">  </w:t>
+        <w:t xml:space="preserve">published version folder, with the following path  </w:t>
       </w:r>
       <w:r>
         <w:rPr>
@@ -609,7 +1050,51 @@
           <w:sz w:val="23"/>
           <w:szCs w:val="23"/>
         </w:rPr>
-        <w:t>Select</w:t>
+        <w:t>Select All</w:t>
+      </w:r>
+      <w:r>
+        <w:rPr>
+          <w:rFonts w:ascii="Segoe UI" w:eastAsia="Times New Roman" w:hAnsi="Segoe UI" w:cs="Segoe UI"/>
+          <w:color w:val="000000"/>
+          <w:sz w:val="23"/>
+          <w:szCs w:val="23"/>
+        </w:rPr>
+        <w:t xml:space="preserve"> (unassigned), the Web site is accessible on all interfaces and all configured IP addresses.</w:t>
+      </w:r>
+    </w:p>
+    <w:p>
+      <w:pPr>
+        <w:pStyle w:val="ListParagraph"/>
+        <w:numPr>
+          <w:ilvl w:val="1"/>
+          <w:numId w:val="6"/>
+        </w:numPr>
+        <w:shd w:val="clear" w:color="auto" w:fill="FFFFFF"/>
+        <w:spacing w:before="100" w:beforeAutospacing="1" w:after="180" w:line="300" w:lineRule="atLeast"/>
+        <w:rPr>
+          <w:rFonts w:ascii="Segoe UI" w:eastAsia="Times New Roman" w:hAnsi="Segoe UI" w:cs="Segoe UI"/>
+          <w:color w:val="000000"/>
+          <w:sz w:val="23"/>
+          <w:szCs w:val="23"/>
+        </w:rPr>
+      </w:pPr>
+      <w:r>
+        <w:rPr>
+          <w:rFonts w:ascii="Segoe UI" w:eastAsia="Times New Roman" w:hAnsi="Segoe UI" w:cs="Segoe UI"/>
+          <w:color w:val="000000"/>
+          <w:sz w:val="23"/>
+          <w:szCs w:val="23"/>
+        </w:rPr>
+        <w:t>Type the TCP port number to publish the site on.</w:t>
+      </w:r>
+      <w:r>
+        <w:rPr>
+          <w:rFonts w:ascii="Segoe UI" w:eastAsia="Times New Roman" w:hAnsi="Segoe UI" w:cs="Segoe UI"/>
+          <w:color w:val="000000"/>
+          <w:sz w:val="23"/>
+          <w:szCs w:val="23"/>
+        </w:rPr>
+        <w:t xml:space="preserve"> </w:t>
       </w:r>
       <w:r>
         <w:rPr>
@@ -620,16 +1105,7 @@
           <w:sz w:val="23"/>
           <w:szCs w:val="23"/>
         </w:rPr>
-        <w:t> All</w:t>
-      </w:r>
-      <w:r>
-        <w:rPr>
-          <w:rFonts w:ascii="Segoe UI" w:eastAsia="Times New Roman" w:hAnsi="Segoe UI" w:cs="Segoe UI"/>
-          <w:color w:val="000000"/>
-          <w:sz w:val="23"/>
-          <w:szCs w:val="23"/>
-        </w:rPr>
-        <w:t xml:space="preserve"> (unassigned), the Web site is accessible on all interfaces and all configured IP addresses.</w:t>
+        <w:t>80</w:t>
       </w:r>
     </w:p>
     <w:p>
@@ -655,16 +1131,7 @@
           <w:sz w:val="23"/>
           <w:szCs w:val="23"/>
         </w:rPr>
-        <w:t>Type the TCP port number to publish the site on.</w:t>
-      </w:r>
-      <w:r>
-        <w:rPr>
-          <w:rFonts w:ascii="Segoe UI" w:eastAsia="Times New Roman" w:hAnsi="Segoe UI" w:cs="Segoe UI"/>
-          <w:color w:val="000000"/>
-          <w:sz w:val="23"/>
-          <w:szCs w:val="23"/>
-        </w:rPr>
-        <w:t xml:space="preserve"> </w:t>
+        <w:t>Type the Host Header name (</w:t>
       </w:r>
       <w:r>
         <w:rPr>
@@ -675,7 +1142,16 @@
           <w:sz w:val="23"/>
           <w:szCs w:val="23"/>
         </w:rPr>
-        <w:t>80</w:t>
+        <w:t>www.Fzero-vanrise.com</w:t>
+      </w:r>
+      <w:r>
+        <w:rPr>
+          <w:rFonts w:ascii="Segoe UI" w:eastAsia="Times New Roman" w:hAnsi="Segoe UI" w:cs="Segoe UI"/>
+          <w:color w:val="000000"/>
+          <w:sz w:val="23"/>
+          <w:szCs w:val="23"/>
+        </w:rPr>
+        <w:t>).</w:t>
       </w:r>
     </w:p>
     <w:p>
@@ -686,7 +1162,7 @@
           <w:numId w:val="6"/>
         </w:numPr>
         <w:shd w:val="clear" w:color="auto" w:fill="FFFFFF"/>
-        <w:spacing w:before="100" w:beforeAutospacing="1" w:after="180" w:line="300" w:lineRule="atLeast"/>
+        <w:spacing w:beforeAutospacing="1" w:after="0" w:line="300" w:lineRule="atLeast"/>
         <w:rPr>
           <w:rFonts w:ascii="Segoe UI" w:eastAsia="Times New Roman" w:hAnsi="Segoe UI" w:cs="Segoe UI"/>
           <w:color w:val="000000"/>
@@ -701,36 +1177,11 @@
           <w:sz w:val="23"/>
           <w:szCs w:val="23"/>
         </w:rPr>
-        <w:t>Type the Host Header name (</w:t>
-      </w:r>
-      <w:r>
-        <w:rPr>
-          <w:rFonts w:ascii="Segoe UI" w:eastAsia="Times New Roman" w:hAnsi="Segoe UI" w:cs="Segoe UI"/>
-          <w:b/>
-          <w:bCs/>
-          <w:color w:val="000000"/>
-          <w:sz w:val="23"/>
-          <w:szCs w:val="23"/>
-        </w:rPr>
-        <w:t>www.Fzero-vanrise.com</w:t>
-      </w:r>
-      <w:r>
-        <w:rPr>
-          <w:rFonts w:ascii="Segoe UI" w:eastAsia="Times New Roman" w:hAnsi="Segoe UI" w:cs="Segoe UI"/>
-          <w:color w:val="000000"/>
-          <w:sz w:val="23"/>
-          <w:szCs w:val="23"/>
-        </w:rPr>
-        <w:t>).</w:t>
-      </w:r>
-    </w:p>
-    <w:p>
-      <w:pPr>
-        <w:pStyle w:val="ListParagraph"/>
-        <w:numPr>
-          <w:ilvl w:val="1"/>
-          <w:numId w:val="6"/>
-        </w:numPr>
+        <w:t>Click Finish.</w:t>
+      </w:r>
+    </w:p>
+    <w:p>
+      <w:pPr>
         <w:shd w:val="clear" w:color="auto" w:fill="FFFFFF"/>
         <w:spacing w:beforeAutospacing="1" w:after="0" w:line="300" w:lineRule="atLeast"/>
         <w:rPr>
@@ -742,32 +1193,10 @@
       </w:pPr>
       <w:r>
         <w:rPr>
-          <w:rFonts w:ascii="Segoe UI" w:eastAsia="Times New Roman" w:hAnsi="Segoe UI" w:cs="Segoe UI"/>
-          <w:color w:val="000000"/>
-          <w:sz w:val="23"/>
-          <w:szCs w:val="23"/>
-        </w:rPr>
-        <w:t>Click Finish.</w:t>
-      </w:r>
-    </w:p>
-    <w:p>
-      <w:pPr>
-        <w:shd w:val="clear" w:color="auto" w:fill="FFFFFF"/>
-        <w:spacing w:beforeAutospacing="1" w:after="0" w:line="300" w:lineRule="atLeast"/>
-        <w:rPr>
-          <w:rFonts w:ascii="Segoe UI" w:eastAsia="Times New Roman" w:hAnsi="Segoe UI" w:cs="Segoe UI"/>
-          <w:color w:val="000000"/>
-          <w:sz w:val="23"/>
-          <w:szCs w:val="23"/>
-        </w:rPr>
-      </w:pPr>
-      <w:r>
-        <w:rPr>
           <w:noProof/>
         </w:rPr>
-        <w:lastRenderedPageBreak/>
         <w:drawing>
-          <wp:inline distT="0" distB="0" distL="0" distR="0" wp14:anchorId="6A19220E" wp14:editId="30D20462">
+          <wp:inline distT="0" distB="0" distL="0" distR="0" wp14:anchorId="04B79C06" wp14:editId="12E947AE">
             <wp:extent cx="5692633" cy="5486875"/>
             <wp:effectExtent l="0" t="0" r="3810" b="0"/>
             <wp:docPr id="1" name="Picture 1"/>
@@ -782,7 +1211,7 @@
                     <pic:cNvPicPr/>
                   </pic:nvPicPr>
                   <pic:blipFill>
-                    <a:blip r:embed="rId5"/>
+                    <a:blip r:embed="rId7"/>
                     <a:stretch>
                       <a:fillRect/>
                     </a:stretch>
@@ -824,6 +1253,7 @@
         </w:rPr>
       </w:pPr>
       <w:r>
+        <w:lastRenderedPageBreak/>
         <w:t xml:space="preserve">Note, you should make sure that the published version Web.config file has connection string with credentials that can access the database of this app called </w:t>
       </w:r>
       <w:r>
@@ -834,44 +1264,12 @@
         <w:t>FMS</w:t>
       </w:r>
     </w:p>
-    <w:p>
-      <w:pPr>
-        <w:rPr>
-          <w:b/>
-          <w:bCs/>
-        </w:rPr>
-      </w:pPr>
-    </w:p>
-    <w:p>
-      <w:pPr>
-        <w:rPr>
-          <w:b/>
-          <w:bCs/>
-        </w:rPr>
-      </w:pPr>
-    </w:p>
-    <w:p>
-      <w:pPr>
-        <w:rPr>
-          <w:b/>
-          <w:bCs/>
-        </w:rPr>
-      </w:pPr>
-    </w:p>
-    <w:p>
-      <w:pPr>
-        <w:rPr>
-          <w:b/>
-          <w:bCs/>
-        </w:rPr>
-      </w:pPr>
-    </w:p>
+    <w:p/>
     <w:p>
       <w:pPr>
         <w:pStyle w:val="Heading1"/>
       </w:pPr>
       <w:r>
-        <w:lastRenderedPageBreak/>
         <w:t>Installing Windows Service</w:t>
       </w:r>
     </w:p>
@@ -959,7 +1357,7 @@
                     </pic:cNvPicPr>
                   </pic:nvPicPr>
                   <pic:blipFill>
-                    <a:blip r:embed="rId6">
+                    <a:blip r:embed="rId8">
                       <a:extLst>
                         <a:ext uri="{28A0092B-C50C-407E-A947-70E740481C1C}">
                           <a14:useLocalDpi xmlns:a14="http://schemas.microsoft.com/office/drawing/2010/main" val="0"/>
@@ -1083,6 +1481,7 @@
         <w:rPr>
           <w:noProof/>
         </w:rPr>
+        <w:lastRenderedPageBreak/>
         <w:drawing>
           <wp:inline distT="0" distB="0" distL="0" distR="0">
             <wp:extent cx="4921209" cy="2487985"/>
@@ -1101,7 +1500,7 @@
                     </pic:cNvPicPr>
                   </pic:nvPicPr>
                   <pic:blipFill>
-                    <a:blip r:embed="rId7">
+                    <a:blip r:embed="rId9">
                       <a:extLst>
                         <a:ext uri="{28A0092B-C50C-407E-A947-70E740481C1C}">
                           <a14:useLocalDpi xmlns:a14="http://schemas.microsoft.com/office/drawing/2010/main" val="0"/>
@@ -1158,7 +1557,6 @@
           <w:b/>
           <w:bCs/>
         </w:rPr>
-        <w:lastRenderedPageBreak/>
         <w:t>Daily</w:t>
       </w:r>
       <w:r>
@@ -1229,7 +1627,7 @@
                     </pic:cNvPicPr>
                   </pic:nvPicPr>
                   <pic:blipFill>
-                    <a:blip r:embed="rId8">
+                    <a:blip r:embed="rId10">
                       <a:extLst>
                         <a:ext uri="{28A0092B-C50C-407E-A947-70E740481C1C}">
                           <a14:useLocalDpi xmlns:a14="http://schemas.microsoft.com/office/drawing/2010/main" val="0"/>
@@ -1332,6 +1730,7 @@
         <w:rPr>
           <w:noProof/>
         </w:rPr>
+        <w:lastRenderedPageBreak/>
         <w:drawing>
           <wp:inline distT="0" distB="0" distL="0" distR="0">
             <wp:extent cx="4878028" cy="2466154"/>
@@ -1350,7 +1749,7 @@
                     </pic:cNvPicPr>
                   </pic:nvPicPr>
                   <pic:blipFill>
-                    <a:blip r:embed="rId9">
+                    <a:blip r:embed="rId11">
                       <a:extLst>
                         <a:ext uri="{28A0092B-C50C-407E-A947-70E740481C1C}">
                           <a14:useLocalDpi xmlns:a14="http://schemas.microsoft.com/office/drawing/2010/main" val="0"/>
@@ -1455,7 +1854,6 @@
           <w:b/>
           <w:bCs/>
         </w:rPr>
-        <w:lastRenderedPageBreak/>
         <w:t>ImportService</w:t>
       </w:r>
       <w:r>
@@ -1519,7 +1917,7 @@
                     </pic:cNvPicPr>
                   </pic:nvPicPr>
                   <pic:blipFill>
-                    <a:blip r:embed="rId10">
+                    <a:blip r:embed="rId12">
                       <a:extLst>
                         <a:ext uri="{28A0092B-C50C-407E-A947-70E740481C1C}">
                           <a14:useLocalDpi xmlns:a14="http://schemas.microsoft.com/office/drawing/2010/main" val="0"/>
@@ -1637,7 +2035,7 @@
                     </pic:cNvPicPr>
                   </pic:nvPicPr>
                   <pic:blipFill>
-                    <a:blip r:embed="rId11">
+                    <a:blip r:embed="rId13">
                       <a:extLst>
                         <a:ext uri="{28A0092B-C50C-407E-A947-70E740481C1C}">
                           <a14:useLocalDpi xmlns:a14="http://schemas.microsoft.com/office/drawing/2010/main" val="0"/>
@@ -1823,7 +2221,7 @@
                     </pic:cNvPicPr>
                   </pic:nvPicPr>
                   <pic:blipFill>
-                    <a:blip r:embed="rId12">
+                    <a:blip r:embed="rId14">
                       <a:extLst>
                         <a:ext uri="{28A0092B-C50C-407E-A947-70E740481C1C}">
                           <a14:useLocalDpi xmlns:a14="http://schemas.microsoft.com/office/drawing/2010/main" val="0"/>
@@ -1937,7 +2335,7 @@
                     </pic:cNvPicPr>
                   </pic:nvPicPr>
                   <pic:blipFill>
-                    <a:blip r:embed="rId13">
+                    <a:blip r:embed="rId15">
                       <a:extLst>
                         <a:ext uri="{28A0092B-C50C-407E-A947-70E740481C1C}">
                           <a14:useLocalDpi xmlns:a14="http://schemas.microsoft.com/office/drawing/2010/main" val="0"/>
@@ -2091,6 +2489,7 @@
         <w:rPr>
           <w:noProof/>
         </w:rPr>
+        <w:lastRenderedPageBreak/>
         <w:drawing>
           <wp:inline distT="0" distB="0" distL="0" distR="0">
             <wp:extent cx="4806467" cy="2429976"/>
@@ -2109,7 +2508,7 @@
                     </pic:cNvPicPr>
                   </pic:nvPicPr>
                   <pic:blipFill>
-                    <a:blip r:embed="rId14">
+                    <a:blip r:embed="rId16">
                       <a:extLst>
                         <a:ext uri="{28A0092B-C50C-407E-A947-70E740481C1C}">
                           <a14:useLocalDpi xmlns:a14="http://schemas.microsoft.com/office/drawing/2010/main" val="0"/>
@@ -2236,7 +2635,7 @@
                     </pic:cNvPicPr>
                   </pic:nvPicPr>
                   <pic:blipFill>
-                    <a:blip r:embed="rId15">
+                    <a:blip r:embed="rId17">
                       <a:extLst>
                         <a:ext uri="{28A0092B-C50C-407E-A947-70E740481C1C}">
                           <a14:useLocalDpi xmlns:a14="http://schemas.microsoft.com/office/drawing/2010/main" val="0"/>
@@ -2329,52 +2728,42 @@
           <w:b/>
           <w:bCs/>
         </w:rPr>
-        <w:t>Received</w:t>
+        <w:t>ReceivedMySQL</w:t>
       </w:r>
       <w:r>
         <w:rPr>
           <w:b/>
           <w:bCs/>
         </w:rPr>
-        <w:t>MySQL</w:t>
-      </w:r>
-      <w:r>
+        <w:t>Service</w:t>
+      </w:r>
+      <w:r>
+        <w:t xml:space="preserve">: </w:t>
+      </w:r>
+      <w:r>
+        <w:t>C:\FMS\Vanrise.Fzero.Services.</w:t>
+      </w:r>
+      <w:r>
+        <w:t>ReceivedMySQL\</w:t>
+      </w:r>
+      <w:r>
+        <w:t>Vanrise.Fzero.Services.</w:t>
+      </w:r>
+      <w:r>
+        <w:t xml:space="preserve"> </w:t>
+      </w:r>
+      <w:r>
+        <w:t>ReceivedMySQL.exe</w:t>
+      </w:r>
+    </w:p>
+    <w:p>
+      <w:pPr>
+        <w:pStyle w:val="ListParagraph"/>
+        <w:ind w:left="1800"/>
         <w:rPr>
           <w:b/>
           <w:bCs/>
         </w:rPr>
-        <w:t>Service</w:t>
-      </w:r>
-      <w:r>
-        <w:t xml:space="preserve">: </w:t>
-      </w:r>
-      <w:r>
-        <w:t>C:\FMS\Vanrise.Fzero.Services.</w:t>
-      </w:r>
-      <w:r>
-        <w:t>Received</w:t>
-      </w:r>
-      <w:r>
-        <w:t>MySQL\</w:t>
-      </w:r>
-      <w:r>
-        <w:t>Vanrise.Fzero.Services.</w:t>
-      </w:r>
-      <w:r>
-        <w:t xml:space="preserve"> </w:t>
-      </w:r>
-      <w:r>
-        <w:t>ReceivedMySQL.exe</w:t>
-      </w:r>
-    </w:p>
-    <w:p>
-      <w:pPr>
-        <w:pStyle w:val="ListParagraph"/>
-        <w:ind w:left="1800"/>
-        <w:rPr>
-          <w:b/>
-          <w:bCs/>
-        </w:rPr>
       </w:pPr>
     </w:p>
     <w:p>
@@ -2386,6 +2775,7 @@
         <w:rPr>
           <w:noProof/>
         </w:rPr>
+        <w:lastRenderedPageBreak/>
         <w:drawing>
           <wp:inline distT="0" distB="0" distL="0" distR="0">
             <wp:extent cx="4999846" cy="2527741"/>
@@ -2404,7 +2794,7 @@
                     </pic:cNvPicPr>
                   </pic:nvPicPr>
                   <pic:blipFill>
-                    <a:blip r:embed="rId16">
+                    <a:blip r:embed="rId18">
                       <a:extLst>
                         <a:ext uri="{28A0092B-C50C-407E-A947-70E740481C1C}">
                           <a14:useLocalDpi xmlns:a14="http://schemas.microsoft.com/office/drawing/2010/main" val="0"/>
@@ -2531,8 +2921,6 @@
         <w:pStyle w:val="ListParagraph"/>
         <w:ind w:left="1440"/>
       </w:pPr>
-      <w:bookmarkStart w:id="0" w:name="_GoBack"/>
-      <w:bookmarkEnd w:id="0"/>
     </w:p>
     <w:p>
       <w:pPr>
@@ -2566,7 +2954,7 @@
 
 <file path=word/numbering.xml><?xml version="1.0" encoding="utf-8"?>
 <w:numbering xmlns:wpc="http://schemas.microsoft.com/office/word/2010/wordprocessingCanvas" xmlns:mc="http://schemas.openxmlformats.org/markup-compatibility/2006" xmlns:o="urn:schemas-microsoft-com:office:office" xmlns:r="http://schemas.openxmlformats.org/officeDocument/2006/relationships" xmlns:m="http://schemas.openxmlformats.org/officeDocument/2006/math" xmlns:v="urn:schemas-microsoft-com:vml" xmlns:wp14="http://schemas.microsoft.com/office/word/2010/wordprocessingDrawing" xmlns:wp="http://schemas.openxmlformats.org/drawingml/2006/wordprocessingDrawing" xmlns:w10="urn:schemas-microsoft-com:office:word" xmlns:w="http://schemas.openxmlformats.org/wordprocessingml/2006/main" xmlns:w14="http://schemas.microsoft.com/office/word/2010/wordml" xmlns:w15="http://schemas.microsoft.com/office/word/2012/wordml" xmlns:wpg="http://schemas.microsoft.com/office/word/2010/wordprocessingGroup" xmlns:wpi="http://schemas.microsoft.com/office/word/2010/wordprocessingInk" xmlns:wne="http://schemas.microsoft.com/office/word/2006/wordml" xmlns:wps="http://schemas.microsoft.com/office/word/2010/wordprocessingShape" mc:Ignorable="w14 w15 wp14">
-  <w:abstractNum w:abstractNumId="0">
+  <w:abstractNum w:abstractNumId="0" w15:restartNumberingAfterBreak="0">
     <w:nsid w:val="019C74DF"/>
     <w:multiLevelType w:val="multilevel"/>
     <w:tmpl w:val="47C6C8D2"/>
@@ -2680,7 +3068,7 @@
       </w:pPr>
     </w:lvl>
   </w:abstractNum>
-  <w:abstractNum w:abstractNumId="1">
+  <w:abstractNum w:abstractNumId="1" w15:restartNumberingAfterBreak="0">
     <w:nsid w:val="0BDE7367"/>
     <w:multiLevelType w:val="hybridMultilevel"/>
     <w:tmpl w:val="833AB964"/>
@@ -2769,7 +3157,320 @@
       </w:pPr>
     </w:lvl>
   </w:abstractNum>
-  <w:abstractNum w:abstractNumId="2">
+  <w:abstractNum w:abstractNumId="2" w15:restartNumberingAfterBreak="0">
+    <w:nsid w:val="0D180D25"/>
+    <w:multiLevelType w:val="hybridMultilevel"/>
+    <w:tmpl w:val="F386F026"/>
+    <w:lvl w:ilvl="0" w:tplc="01A216FA">
+      <w:numFmt w:val="bullet"/>
+      <w:lvlText w:val="-"/>
+      <w:lvlJc w:val="left"/>
+      <w:pPr>
+        <w:ind w:left="720" w:hanging="360"/>
+      </w:pPr>
+      <w:rPr>
+        <w:rFonts w:ascii="Calibri" w:eastAsiaTheme="minorHAnsi" w:hAnsi="Calibri" w:cstheme="minorBidi" w:hint="default"/>
+      </w:rPr>
+    </w:lvl>
+    <w:lvl w:ilvl="1" w:tplc="04090003" w:tentative="1">
+      <w:start w:val="1"/>
+      <w:numFmt w:val="bullet"/>
+      <w:lvlText w:val="o"/>
+      <w:lvlJc w:val="left"/>
+      <w:pPr>
+        <w:ind w:left="1440" w:hanging="360"/>
+      </w:pPr>
+      <w:rPr>
+        <w:rFonts w:ascii="Courier New" w:hAnsi="Courier New" w:cs="Courier New" w:hint="default"/>
+      </w:rPr>
+    </w:lvl>
+    <w:lvl w:ilvl="2" w:tplc="04090005" w:tentative="1">
+      <w:start w:val="1"/>
+      <w:numFmt w:val="bullet"/>
+      <w:lvlText w:val=""/>
+      <w:lvlJc w:val="left"/>
+      <w:pPr>
+        <w:ind w:left="2160" w:hanging="360"/>
+      </w:pPr>
+      <w:rPr>
+        <w:rFonts w:ascii="Wingdings" w:hAnsi="Wingdings" w:hint="default"/>
+      </w:rPr>
+    </w:lvl>
+    <w:lvl w:ilvl="3" w:tplc="04090001" w:tentative="1">
+      <w:start w:val="1"/>
+      <w:numFmt w:val="bullet"/>
+      <w:lvlText w:val=""/>
+      <w:lvlJc w:val="left"/>
+      <w:pPr>
+        <w:ind w:left="2880" w:hanging="360"/>
+      </w:pPr>
+      <w:rPr>
+        <w:rFonts w:ascii="Symbol" w:hAnsi="Symbol" w:hint="default"/>
+      </w:rPr>
+    </w:lvl>
+    <w:lvl w:ilvl="4" w:tplc="04090003" w:tentative="1">
+      <w:start w:val="1"/>
+      <w:numFmt w:val="bullet"/>
+      <w:lvlText w:val="o"/>
+      <w:lvlJc w:val="left"/>
+      <w:pPr>
+        <w:ind w:left="3600" w:hanging="360"/>
+      </w:pPr>
+      <w:rPr>
+        <w:rFonts w:ascii="Courier New" w:hAnsi="Courier New" w:cs="Courier New" w:hint="default"/>
+      </w:rPr>
+    </w:lvl>
+    <w:lvl w:ilvl="5" w:tplc="04090005" w:tentative="1">
+      <w:start w:val="1"/>
+      <w:numFmt w:val="bullet"/>
+      <w:lvlText w:val=""/>
+      <w:lvlJc w:val="left"/>
+      <w:pPr>
+        <w:ind w:left="4320" w:hanging="360"/>
+      </w:pPr>
+      <w:rPr>
+        <w:rFonts w:ascii="Wingdings" w:hAnsi="Wingdings" w:hint="default"/>
+      </w:rPr>
+    </w:lvl>
+    <w:lvl w:ilvl="6" w:tplc="04090001" w:tentative="1">
+      <w:start w:val="1"/>
+      <w:numFmt w:val="bullet"/>
+      <w:lvlText w:val=""/>
+      <w:lvlJc w:val="left"/>
+      <w:pPr>
+        <w:ind w:left="5040" w:hanging="360"/>
+      </w:pPr>
+      <w:rPr>
+        <w:rFonts w:ascii="Symbol" w:hAnsi="Symbol" w:hint="default"/>
+      </w:rPr>
+    </w:lvl>
+    <w:lvl w:ilvl="7" w:tplc="04090003" w:tentative="1">
+      <w:start w:val="1"/>
+      <w:numFmt w:val="bullet"/>
+      <w:lvlText w:val="o"/>
+      <w:lvlJc w:val="left"/>
+      <w:pPr>
+        <w:ind w:left="5760" w:hanging="360"/>
+      </w:pPr>
+      <w:rPr>
+        <w:rFonts w:ascii="Courier New" w:hAnsi="Courier New" w:cs="Courier New" w:hint="default"/>
+      </w:rPr>
+    </w:lvl>
+    <w:lvl w:ilvl="8" w:tplc="04090005" w:tentative="1">
+      <w:start w:val="1"/>
+      <w:numFmt w:val="bullet"/>
+      <w:lvlText w:val=""/>
+      <w:lvlJc w:val="left"/>
+      <w:pPr>
+        <w:ind w:left="6480" w:hanging="360"/>
+      </w:pPr>
+      <w:rPr>
+        <w:rFonts w:ascii="Wingdings" w:hAnsi="Wingdings" w:hint="default"/>
+      </w:rPr>
+    </w:lvl>
+  </w:abstractNum>
+  <w:abstractNum w:abstractNumId="3" w15:restartNumberingAfterBreak="0">
+    <w:nsid w:val="15AB67C2"/>
+    <w:multiLevelType w:val="hybridMultilevel"/>
+    <w:tmpl w:val="AF8C4332"/>
+    <w:lvl w:ilvl="0" w:tplc="14708D72">
+      <w:numFmt w:val="bullet"/>
+      <w:lvlText w:val="-"/>
+      <w:lvlJc w:val="left"/>
+      <w:pPr>
+        <w:ind w:left="720" w:hanging="360"/>
+      </w:pPr>
+      <w:rPr>
+        <w:rFonts w:ascii="Calibri" w:eastAsiaTheme="minorHAnsi" w:hAnsi="Calibri" w:cstheme="minorBidi" w:hint="default"/>
+      </w:rPr>
+    </w:lvl>
+    <w:lvl w:ilvl="1" w:tplc="04090003" w:tentative="1">
+      <w:start w:val="1"/>
+      <w:numFmt w:val="bullet"/>
+      <w:lvlText w:val="o"/>
+      <w:lvlJc w:val="left"/>
+      <w:pPr>
+        <w:ind w:left="1440" w:hanging="360"/>
+      </w:pPr>
+      <w:rPr>
+        <w:rFonts w:ascii="Courier New" w:hAnsi="Courier New" w:cs="Courier New" w:hint="default"/>
+      </w:rPr>
+    </w:lvl>
+    <w:lvl w:ilvl="2" w:tplc="04090005" w:tentative="1">
+      <w:start w:val="1"/>
+      <w:numFmt w:val="bullet"/>
+      <w:lvlText w:val=""/>
+      <w:lvlJc w:val="left"/>
+      <w:pPr>
+        <w:ind w:left="2160" w:hanging="360"/>
+      </w:pPr>
+      <w:rPr>
+        <w:rFonts w:ascii="Wingdings" w:hAnsi="Wingdings" w:hint="default"/>
+      </w:rPr>
+    </w:lvl>
+    <w:lvl w:ilvl="3" w:tplc="04090001" w:tentative="1">
+      <w:start w:val="1"/>
+      <w:numFmt w:val="bullet"/>
+      <w:lvlText w:val=""/>
+      <w:lvlJc w:val="left"/>
+      <w:pPr>
+        <w:ind w:left="2880" w:hanging="360"/>
+      </w:pPr>
+      <w:rPr>
+        <w:rFonts w:ascii="Symbol" w:hAnsi="Symbol" w:hint="default"/>
+      </w:rPr>
+    </w:lvl>
+    <w:lvl w:ilvl="4" w:tplc="04090003" w:tentative="1">
+      <w:start w:val="1"/>
+      <w:numFmt w:val="bullet"/>
+      <w:lvlText w:val="o"/>
+      <w:lvlJc w:val="left"/>
+      <w:pPr>
+        <w:ind w:left="3600" w:hanging="360"/>
+      </w:pPr>
+      <w:rPr>
+        <w:rFonts w:ascii="Courier New" w:hAnsi="Courier New" w:cs="Courier New" w:hint="default"/>
+      </w:rPr>
+    </w:lvl>
+    <w:lvl w:ilvl="5" w:tplc="04090005" w:tentative="1">
+      <w:start w:val="1"/>
+      <w:numFmt w:val="bullet"/>
+      <w:lvlText w:val=""/>
+      <w:lvlJc w:val="left"/>
+      <w:pPr>
+        <w:ind w:left="4320" w:hanging="360"/>
+      </w:pPr>
+      <w:rPr>
+        <w:rFonts w:ascii="Wingdings" w:hAnsi="Wingdings" w:hint="default"/>
+      </w:rPr>
+    </w:lvl>
+    <w:lvl w:ilvl="6" w:tplc="04090001" w:tentative="1">
+      <w:start w:val="1"/>
+      <w:numFmt w:val="bullet"/>
+      <w:lvlText w:val=""/>
+      <w:lvlJc w:val="left"/>
+      <w:pPr>
+        <w:ind w:left="5040" w:hanging="360"/>
+      </w:pPr>
+      <w:rPr>
+        <w:rFonts w:ascii="Symbol" w:hAnsi="Symbol" w:hint="default"/>
+      </w:rPr>
+    </w:lvl>
+    <w:lvl w:ilvl="7" w:tplc="04090003" w:tentative="1">
+      <w:start w:val="1"/>
+      <w:numFmt w:val="bullet"/>
+      <w:lvlText w:val="o"/>
+      <w:lvlJc w:val="left"/>
+      <w:pPr>
+        <w:ind w:left="5760" w:hanging="360"/>
+      </w:pPr>
+      <w:rPr>
+        <w:rFonts w:ascii="Courier New" w:hAnsi="Courier New" w:cs="Courier New" w:hint="default"/>
+      </w:rPr>
+    </w:lvl>
+    <w:lvl w:ilvl="8" w:tplc="04090005" w:tentative="1">
+      <w:start w:val="1"/>
+      <w:numFmt w:val="bullet"/>
+      <w:lvlText w:val=""/>
+      <w:lvlJc w:val="left"/>
+      <w:pPr>
+        <w:ind w:left="6480" w:hanging="360"/>
+      </w:pPr>
+      <w:rPr>
+        <w:rFonts w:ascii="Wingdings" w:hAnsi="Wingdings" w:hint="default"/>
+      </w:rPr>
+    </w:lvl>
+  </w:abstractNum>
+  <w:abstractNum w:abstractNumId="4" w15:restartNumberingAfterBreak="0">
+    <w:nsid w:val="1ADE6A3B"/>
+    <w:multiLevelType w:val="hybridMultilevel"/>
+    <w:tmpl w:val="BFC6861A"/>
+    <w:lvl w:ilvl="0" w:tplc="E1DAFA74">
+      <w:start w:val="1"/>
+      <w:numFmt w:val="lowerRoman"/>
+      <w:lvlText w:val="%1-"/>
+      <w:lvlJc w:val="left"/>
+      <w:pPr>
+        <w:ind w:left="1800" w:hanging="720"/>
+      </w:pPr>
+      <w:rPr>
+        <w:rFonts w:hint="default"/>
+      </w:rPr>
+    </w:lvl>
+    <w:lvl w:ilvl="1" w:tplc="04090019" w:tentative="1">
+      <w:start w:val="1"/>
+      <w:numFmt w:val="lowerLetter"/>
+      <w:lvlText w:val="%2."/>
+      <w:lvlJc w:val="left"/>
+      <w:pPr>
+        <w:ind w:left="2160" w:hanging="360"/>
+      </w:pPr>
+    </w:lvl>
+    <w:lvl w:ilvl="2" w:tplc="0409001B" w:tentative="1">
+      <w:start w:val="1"/>
+      <w:numFmt w:val="lowerRoman"/>
+      <w:lvlText w:val="%3."/>
+      <w:lvlJc w:val="right"/>
+      <w:pPr>
+        <w:ind w:left="2880" w:hanging="180"/>
+      </w:pPr>
+    </w:lvl>
+    <w:lvl w:ilvl="3" w:tplc="0409000F" w:tentative="1">
+      <w:start w:val="1"/>
+      <w:numFmt w:val="decimal"/>
+      <w:lvlText w:val="%4."/>
+      <w:lvlJc w:val="left"/>
+      <w:pPr>
+        <w:ind w:left="3600" w:hanging="360"/>
+      </w:pPr>
+    </w:lvl>
+    <w:lvl w:ilvl="4" w:tplc="04090019" w:tentative="1">
+      <w:start w:val="1"/>
+      <w:numFmt w:val="lowerLetter"/>
+      <w:lvlText w:val="%5."/>
+      <w:lvlJc w:val="left"/>
+      <w:pPr>
+        <w:ind w:left="4320" w:hanging="360"/>
+      </w:pPr>
+    </w:lvl>
+    <w:lvl w:ilvl="5" w:tplc="0409001B" w:tentative="1">
+      <w:start w:val="1"/>
+      <w:numFmt w:val="lowerRoman"/>
+      <w:lvlText w:val="%6."/>
+      <w:lvlJc w:val="right"/>
+      <w:pPr>
+        <w:ind w:left="5040" w:hanging="180"/>
+      </w:pPr>
+    </w:lvl>
+    <w:lvl w:ilvl="6" w:tplc="0409000F" w:tentative="1">
+      <w:start w:val="1"/>
+      <w:numFmt w:val="decimal"/>
+      <w:lvlText w:val="%7."/>
+      <w:lvlJc w:val="left"/>
+      <w:pPr>
+        <w:ind w:left="5760" w:hanging="360"/>
+      </w:pPr>
+    </w:lvl>
+    <w:lvl w:ilvl="7" w:tplc="04090019" w:tentative="1">
+      <w:start w:val="1"/>
+      <w:numFmt w:val="lowerLetter"/>
+      <w:lvlText w:val="%8."/>
+      <w:lvlJc w:val="left"/>
+      <w:pPr>
+        <w:ind w:left="6480" w:hanging="360"/>
+      </w:pPr>
+    </w:lvl>
+    <w:lvl w:ilvl="8" w:tplc="0409001B" w:tentative="1">
+      <w:start w:val="1"/>
+      <w:numFmt w:val="lowerRoman"/>
+      <w:lvlText w:val="%9."/>
+      <w:lvlJc w:val="right"/>
+      <w:pPr>
+        <w:ind w:left="7200" w:hanging="180"/>
+      </w:pPr>
+    </w:lvl>
+  </w:abstractNum>
+  <w:abstractNum w:abstractNumId="5" w15:restartNumberingAfterBreak="0">
     <w:nsid w:val="212E1B34"/>
     <w:multiLevelType w:val="hybridMultilevel"/>
     <w:tmpl w:val="A8E4BF46"/>
@@ -2858,7 +3559,96 @@
       </w:pPr>
     </w:lvl>
   </w:abstractNum>
-  <w:abstractNum w:abstractNumId="3">
+  <w:abstractNum w:abstractNumId="6" w15:restartNumberingAfterBreak="0">
+    <w:nsid w:val="21A32765"/>
+    <w:multiLevelType w:val="hybridMultilevel"/>
+    <w:tmpl w:val="06B8215A"/>
+    <w:lvl w:ilvl="0" w:tplc="F83839BA">
+      <w:start w:val="1"/>
+      <w:numFmt w:val="lowerLetter"/>
+      <w:lvlText w:val="%1-"/>
+      <w:lvlJc w:val="left"/>
+      <w:pPr>
+        <w:ind w:left="1080" w:hanging="360"/>
+      </w:pPr>
+      <w:rPr>
+        <w:rFonts w:hint="default"/>
+      </w:rPr>
+    </w:lvl>
+    <w:lvl w:ilvl="1" w:tplc="04090019" w:tentative="1">
+      <w:start w:val="1"/>
+      <w:numFmt w:val="lowerLetter"/>
+      <w:lvlText w:val="%2."/>
+      <w:lvlJc w:val="left"/>
+      <w:pPr>
+        <w:ind w:left="1800" w:hanging="360"/>
+      </w:pPr>
+    </w:lvl>
+    <w:lvl w:ilvl="2" w:tplc="0409001B" w:tentative="1">
+      <w:start w:val="1"/>
+      <w:numFmt w:val="lowerRoman"/>
+      <w:lvlText w:val="%3."/>
+      <w:lvlJc w:val="right"/>
+      <w:pPr>
+        <w:ind w:left="2520" w:hanging="180"/>
+      </w:pPr>
+    </w:lvl>
+    <w:lvl w:ilvl="3" w:tplc="0409000F" w:tentative="1">
+      <w:start w:val="1"/>
+      <w:numFmt w:val="decimal"/>
+      <w:lvlText w:val="%4."/>
+      <w:lvlJc w:val="left"/>
+      <w:pPr>
+        <w:ind w:left="3240" w:hanging="360"/>
+      </w:pPr>
+    </w:lvl>
+    <w:lvl w:ilvl="4" w:tplc="04090019" w:tentative="1">
+      <w:start w:val="1"/>
+      <w:numFmt w:val="lowerLetter"/>
+      <w:lvlText w:val="%5."/>
+      <w:lvlJc w:val="left"/>
+      <w:pPr>
+        <w:ind w:left="3960" w:hanging="360"/>
+      </w:pPr>
+    </w:lvl>
+    <w:lvl w:ilvl="5" w:tplc="0409001B" w:tentative="1">
+      <w:start w:val="1"/>
+      <w:numFmt w:val="lowerRoman"/>
+      <w:lvlText w:val="%6."/>
+      <w:lvlJc w:val="right"/>
+      <w:pPr>
+        <w:ind w:left="4680" w:hanging="180"/>
+      </w:pPr>
+    </w:lvl>
+    <w:lvl w:ilvl="6" w:tplc="0409000F" w:tentative="1">
+      <w:start w:val="1"/>
+      <w:numFmt w:val="decimal"/>
+      <w:lvlText w:val="%7."/>
+      <w:lvlJc w:val="left"/>
+      <w:pPr>
+        <w:ind w:left="5400" w:hanging="360"/>
+      </w:pPr>
+    </w:lvl>
+    <w:lvl w:ilvl="7" w:tplc="04090019" w:tentative="1">
+      <w:start w:val="1"/>
+      <w:numFmt w:val="lowerLetter"/>
+      <w:lvlText w:val="%8."/>
+      <w:lvlJc w:val="left"/>
+      <w:pPr>
+        <w:ind w:left="6120" w:hanging="360"/>
+      </w:pPr>
+    </w:lvl>
+    <w:lvl w:ilvl="8" w:tplc="0409001B" w:tentative="1">
+      <w:start w:val="1"/>
+      <w:numFmt w:val="lowerRoman"/>
+      <w:lvlText w:val="%9."/>
+      <w:lvlJc w:val="right"/>
+      <w:pPr>
+        <w:ind w:left="6840" w:hanging="180"/>
+      </w:pPr>
+    </w:lvl>
+  </w:abstractNum>
+  <w:abstractNum w:abstractNumId="7" w15:restartNumberingAfterBreak="0">
     <w:nsid w:val="27983486"/>
     <w:multiLevelType w:val="hybridMultilevel"/>
     <w:tmpl w:val="76C85806"/>
@@ -2947,7 +3737,96 @@
       </w:pPr>
     </w:lvl>
   </w:abstractNum>
-  <w:abstractNum w:abstractNumId="4">
+  <w:abstractNum w:abstractNumId="8" w15:restartNumberingAfterBreak="0">
+    <w:nsid w:val="363C6CBB"/>
+    <w:multiLevelType w:val="hybridMultilevel"/>
+    <w:tmpl w:val="79309C9E"/>
+    <w:lvl w:ilvl="0" w:tplc="A55AF28C">
+      <w:start w:val="1"/>
+      <w:numFmt w:val="lowerLetter"/>
+      <w:lvlText w:val="%1-"/>
+      <w:lvlJc w:val="left"/>
+      <w:pPr>
+        <w:ind w:left="1080" w:hanging="360"/>
+      </w:pPr>
+      <w:rPr>
+        <w:rFonts w:hint="default"/>
+      </w:rPr>
+    </w:lvl>
+    <w:lvl w:ilvl="1" w:tplc="04090019" w:tentative="1">
+      <w:start w:val="1"/>
+      <w:numFmt w:val="lowerLetter"/>
+      <w:lvlText w:val="%2."/>
+      <w:lvlJc w:val="left"/>
+      <w:pPr>
+        <w:ind w:left="1800" w:hanging="360"/>
+      </w:pPr>
+    </w:lvl>
+    <w:lvl w:ilvl="2" w:tplc="0409001B" w:tentative="1">
+      <w:start w:val="1"/>
+      <w:numFmt w:val="lowerRoman"/>
+      <w:lvlText w:val="%3."/>
+      <w:lvlJc w:val="right"/>
+      <w:pPr>
+        <w:ind w:left="2520" w:hanging="180"/>
+      </w:pPr>
+    </w:lvl>
+    <w:lvl w:ilvl="3" w:tplc="0409000F" w:tentative="1">
+      <w:start w:val="1"/>
+      <w:numFmt w:val="decimal"/>
+      <w:lvlText w:val="%4."/>
+      <w:lvlJc w:val="left"/>
+      <w:pPr>
+        <w:ind w:left="3240" w:hanging="360"/>
+      </w:pPr>
+    </w:lvl>
+    <w:lvl w:ilvl="4" w:tplc="04090019" w:tentative="1">
+      <w:start w:val="1"/>
+      <w:numFmt w:val="lowerLetter"/>
+      <w:lvlText w:val="%5."/>
+      <w:lvlJc w:val="left"/>
+      <w:pPr>
+        <w:ind w:left="3960" w:hanging="360"/>
+      </w:pPr>
+    </w:lvl>
+    <w:lvl w:ilvl="5" w:tplc="0409001B" w:tentative="1">
+      <w:start w:val="1"/>
+      <w:numFmt w:val="lowerRoman"/>
+      <w:lvlText w:val="%6."/>
+      <w:lvlJc w:val="right"/>
+      <w:pPr>
+        <w:ind w:left="4680" w:hanging="180"/>
+      </w:pPr>
+    </w:lvl>
+    <w:lvl w:ilvl="6" w:tplc="0409000F" w:tentative="1">
+      <w:start w:val="1"/>
+      <w:numFmt w:val="decimal"/>
+      <w:lvlText w:val="%7."/>
+      <w:lvlJc w:val="left"/>
+      <w:pPr>
+        <w:ind w:left="5400" w:hanging="360"/>
+      </w:pPr>
+    </w:lvl>
+    <w:lvl w:ilvl="7" w:tplc="04090019" w:tentative="1">
+      <w:start w:val="1"/>
+      <w:numFmt w:val="lowerLetter"/>
+      <w:lvlText w:val="%8."/>
+      <w:lvlJc w:val="left"/>
+      <w:pPr>
+        <w:ind w:left="6120" w:hanging="360"/>
+      </w:pPr>
+    </w:lvl>
+    <w:lvl w:ilvl="8" w:tplc="0409001B" w:tentative="1">
+      <w:start w:val="1"/>
+      <w:numFmt w:val="lowerRoman"/>
+      <w:lvlText w:val="%9."/>
+      <w:lvlJc w:val="right"/>
+      <w:pPr>
+        <w:ind w:left="6840" w:hanging="180"/>
+      </w:pPr>
+    </w:lvl>
+  </w:abstractNum>
+  <w:abstractNum w:abstractNumId="9" w15:restartNumberingAfterBreak="0">
     <w:nsid w:val="3E6A376F"/>
     <w:multiLevelType w:val="hybridMultilevel"/>
     <w:tmpl w:val="5094C346"/>
@@ -3059,7 +3938,96 @@
       </w:rPr>
     </w:lvl>
   </w:abstractNum>
-  <w:abstractNum w:abstractNumId="5">
+  <w:abstractNum w:abstractNumId="10" w15:restartNumberingAfterBreak="0">
+    <w:nsid w:val="53715605"/>
+    <w:multiLevelType w:val="hybridMultilevel"/>
+    <w:tmpl w:val="843ED516"/>
+    <w:lvl w:ilvl="0" w:tplc="999A42C2">
+      <w:start w:val="1"/>
+      <w:numFmt w:val="lowerLetter"/>
+      <w:lvlText w:val="%1-"/>
+      <w:lvlJc w:val="left"/>
+      <w:pPr>
+        <w:ind w:left="1080" w:hanging="360"/>
+      </w:pPr>
+      <w:rPr>
+        <w:rFonts w:hint="default"/>
+      </w:rPr>
+    </w:lvl>
+    <w:lvl w:ilvl="1" w:tplc="04090019" w:tentative="1">
+      <w:start w:val="1"/>
+      <w:numFmt w:val="lowerLetter"/>
+      <w:lvlText w:val="%2."/>
+      <w:lvlJc w:val="left"/>
+      <w:pPr>
+        <w:ind w:left="1800" w:hanging="360"/>
+      </w:pPr>
+    </w:lvl>
+    <w:lvl w:ilvl="2" w:tplc="0409001B" w:tentative="1">
+      <w:start w:val="1"/>
+      <w:numFmt w:val="lowerRoman"/>
+      <w:lvlText w:val="%3."/>
+      <w:lvlJc w:val="right"/>
+      <w:pPr>
+        <w:ind w:left="2520" w:hanging="180"/>
+      </w:pPr>
+    </w:lvl>
+    <w:lvl w:ilvl="3" w:tplc="0409000F" w:tentative="1">
+      <w:start w:val="1"/>
+      <w:numFmt w:val="decimal"/>
+      <w:lvlText w:val="%4."/>
+      <w:lvlJc w:val="left"/>
+      <w:pPr>
+        <w:ind w:left="3240" w:hanging="360"/>
+      </w:pPr>
+    </w:lvl>
+    <w:lvl w:ilvl="4" w:tplc="04090019" w:tentative="1">
+      <w:start w:val="1"/>
+      <w:numFmt w:val="lowerLetter"/>
+      <w:lvlText w:val="%5."/>
+      <w:lvlJc w:val="left"/>
+      <w:pPr>
+        <w:ind w:left="3960" w:hanging="360"/>
+      </w:pPr>
+    </w:lvl>
+    <w:lvl w:ilvl="5" w:tplc="0409001B" w:tentative="1">
+      <w:start w:val="1"/>
+      <w:numFmt w:val="lowerRoman"/>
+      <w:lvlText w:val="%6."/>
+      <w:lvlJc w:val="right"/>
+      <w:pPr>
+        <w:ind w:left="4680" w:hanging="180"/>
+      </w:pPr>
+    </w:lvl>
+    <w:lvl w:ilvl="6" w:tplc="0409000F" w:tentative="1">
+      <w:start w:val="1"/>
+      <w:numFmt w:val="decimal"/>
+      <w:lvlText w:val="%7."/>
+      <w:lvlJc w:val="left"/>
+      <w:pPr>
+        <w:ind w:left="5400" w:hanging="360"/>
+      </w:pPr>
+    </w:lvl>
+    <w:lvl w:ilvl="7" w:tplc="04090019" w:tentative="1">
+      <w:start w:val="1"/>
+      <w:numFmt w:val="lowerLetter"/>
+      <w:lvlText w:val="%8."/>
+      <w:lvlJc w:val="left"/>
+      <w:pPr>
+        <w:ind w:left="6120" w:hanging="360"/>
+      </w:pPr>
+    </w:lvl>
+    <w:lvl w:ilvl="8" w:tplc="0409001B" w:tentative="1">
+      <w:start w:val="1"/>
+      <w:numFmt w:val="lowerRoman"/>
+      <w:lvlText w:val="%9."/>
+      <w:lvlJc w:val="right"/>
+      <w:pPr>
+        <w:ind w:left="6840" w:hanging="180"/>
+      </w:pPr>
+    </w:lvl>
+  </w:abstractNum>
+  <w:abstractNum w:abstractNumId="11" w15:restartNumberingAfterBreak="0">
     <w:nsid w:val="5FD11990"/>
     <w:multiLevelType w:val="hybridMultilevel"/>
     <w:tmpl w:val="783C171C"/>
@@ -3148,7 +4116,7 @@
       </w:pPr>
     </w:lvl>
   </w:abstractNum>
-  <w:abstractNum w:abstractNumId="6">
+  <w:abstractNum w:abstractNumId="12" w15:restartNumberingAfterBreak="0">
     <w:nsid w:val="5FF4640D"/>
     <w:multiLevelType w:val="hybridMultilevel"/>
     <w:tmpl w:val="DFCC5A42"/>
@@ -3261,7 +4229,7 @@
       </w:rPr>
     </w:lvl>
   </w:abstractNum>
-  <w:abstractNum w:abstractNumId="7">
+  <w:abstractNum w:abstractNumId="13" w15:restartNumberingAfterBreak="0">
     <w:nsid w:val="6312684D"/>
     <w:multiLevelType w:val="multilevel"/>
     <w:tmpl w:val="38E88686"/>
@@ -3374,7 +4342,7 @@
       </w:pPr>
     </w:lvl>
   </w:abstractNum>
-  <w:abstractNum w:abstractNumId="8">
+  <w:abstractNum w:abstractNumId="14" w15:restartNumberingAfterBreak="0">
     <w:nsid w:val="67BB30D8"/>
     <w:multiLevelType w:val="hybridMultilevel"/>
     <w:tmpl w:val="3496C00E"/>
@@ -3463,7 +4431,119 @@
       </w:pPr>
     </w:lvl>
   </w:abstractNum>
-  <w:abstractNum w:abstractNumId="9">
+  <w:abstractNum w:abstractNumId="15" w15:restartNumberingAfterBreak="0">
+    <w:nsid w:val="692D4074"/>
+    <w:multiLevelType w:val="hybridMultilevel"/>
+    <w:tmpl w:val="A41EC0DC"/>
+    <w:lvl w:ilvl="0" w:tplc="0570F1D8">
+      <w:numFmt w:val="bullet"/>
+      <w:lvlText w:val="-"/>
+      <w:lvlJc w:val="left"/>
+      <w:pPr>
+        <w:ind w:left="720" w:hanging="360"/>
+      </w:pPr>
+      <w:rPr>
+        <w:rFonts w:ascii="Calibri" w:eastAsiaTheme="minorHAnsi" w:hAnsi="Calibri" w:cstheme="minorBidi" w:hint="default"/>
+      </w:rPr>
+    </w:lvl>
+    <w:lvl w:ilvl="1" w:tplc="04090003" w:tentative="1">
+      <w:start w:val="1"/>
+      <w:numFmt w:val="bullet"/>
+      <w:lvlText w:val="o"/>
+      <w:lvlJc w:val="left"/>
+      <w:pPr>
+        <w:ind w:left="1440" w:hanging="360"/>
+      </w:pPr>
+      <w:rPr>
+        <w:rFonts w:ascii="Courier New" w:hAnsi="Courier New" w:cs="Courier New" w:hint="default"/>
+      </w:rPr>
+    </w:lvl>
+    <w:lvl w:ilvl="2" w:tplc="04090005" w:tentative="1">
+      <w:start w:val="1"/>
+      <w:numFmt w:val="bullet"/>
+      <w:lvlText w:val=""/>
+      <w:lvlJc w:val="left"/>
+      <w:pPr>
+        <w:ind w:left="2160" w:hanging="360"/>
+      </w:pPr>
+      <w:rPr>
+        <w:rFonts w:ascii="Wingdings" w:hAnsi="Wingdings" w:hint="default"/>
+      </w:rPr>
+    </w:lvl>
+    <w:lvl w:ilvl="3" w:tplc="04090001" w:tentative="1">
+      <w:start w:val="1"/>
+      <w:numFmt w:val="bullet"/>
+      <w:lvlText w:val=""/>
+      <w:lvlJc w:val="left"/>
+      <w:pPr>
+        <w:ind w:left="2880" w:hanging="360"/>
+      </w:pPr>
+      <w:rPr>
+        <w:rFonts w:ascii="Symbol" w:hAnsi="Symbol" w:hint="default"/>
+      </w:rPr>
+    </w:lvl>
+    <w:lvl w:ilvl="4" w:tplc="04090003" w:tentative="1">
+      <w:start w:val="1"/>
+      <w:numFmt w:val="bullet"/>
+      <w:lvlText w:val="o"/>
+      <w:lvlJc w:val="left"/>
+      <w:pPr>
+        <w:ind w:left="3600" w:hanging="360"/>
+      </w:pPr>
+      <w:rPr>
+        <w:rFonts w:ascii="Courier New" w:hAnsi="Courier New" w:cs="Courier New" w:hint="default"/>
+      </w:rPr>
+    </w:lvl>
+    <w:lvl w:ilvl="5" w:tplc="04090005" w:tentative="1">
+      <w:start w:val="1"/>
+      <w:numFmt w:val="bullet"/>
+      <w:lvlText w:val=""/>
+      <w:lvlJc w:val="left"/>
+      <w:pPr>
+        <w:ind w:left="4320" w:hanging="360"/>
+      </w:pPr>
+      <w:rPr>
+        <w:rFonts w:ascii="Wingdings" w:hAnsi="Wingdings" w:hint="default"/>
+      </w:rPr>
+    </w:lvl>
+    <w:lvl w:ilvl="6" w:tplc="04090001" w:tentative="1">
+      <w:start w:val="1"/>
+      <w:numFmt w:val="bullet"/>
+      <w:lvlText w:val=""/>
+      <w:lvlJc w:val="left"/>
+      <w:pPr>
+        <w:ind w:left="5040" w:hanging="360"/>
+      </w:pPr>
+      <w:rPr>
+        <w:rFonts w:ascii="Symbol" w:hAnsi="Symbol" w:hint="default"/>
+      </w:rPr>
+    </w:lvl>
+    <w:lvl w:ilvl="7" w:tplc="04090003" w:tentative="1">
+      <w:start w:val="1"/>
+      <w:numFmt w:val="bullet"/>
+      <w:lvlText w:val="o"/>
+      <w:lvlJc w:val="left"/>
+      <w:pPr>
+        <w:ind w:left="5760" w:hanging="360"/>
+      </w:pPr>
+      <w:rPr>
+        <w:rFonts w:ascii="Courier New" w:hAnsi="Courier New" w:cs="Courier New" w:hint="default"/>
+      </w:rPr>
+    </w:lvl>
+    <w:lvl w:ilvl="8" w:tplc="04090005" w:tentative="1">
+      <w:start w:val="1"/>
+      <w:numFmt w:val="bullet"/>
+      <w:lvlText w:val=""/>
+      <w:lvlJc w:val="left"/>
+      <w:pPr>
+        <w:ind w:left="6480" w:hanging="360"/>
+      </w:pPr>
+      <w:rPr>
+        <w:rFonts w:ascii="Wingdings" w:hAnsi="Wingdings" w:hint="default"/>
+      </w:rPr>
+    </w:lvl>
+  </w:abstractNum>
+  <w:abstractNum w:abstractNumId="16" w15:restartNumberingAfterBreak="0">
     <w:nsid w:val="699C4F4C"/>
     <w:multiLevelType w:val="multilevel"/>
     <w:tmpl w:val="C446488C"/>
@@ -3576,7 +4656,7 @@
       </w:pPr>
     </w:lvl>
   </w:abstractNum>
-  <w:abstractNum w:abstractNumId="10">
+  <w:abstractNum w:abstractNumId="17" w15:restartNumberingAfterBreak="0">
     <w:nsid w:val="72D51D3C"/>
     <w:multiLevelType w:val="multilevel"/>
     <w:tmpl w:val="A142EADA"/>
@@ -3689,7 +4769,7 @@
       </w:pPr>
     </w:lvl>
   </w:abstractNum>
-  <w:abstractNum w:abstractNumId="11">
+  <w:abstractNum w:abstractNumId="18" w15:restartNumberingAfterBreak="0">
     <w:nsid w:val="7C756BEA"/>
     <w:multiLevelType w:val="hybridMultilevel"/>
     <w:tmpl w:val="12ACBC3E"/>
@@ -3780,40 +4860,61 @@
     </w:lvl>
   </w:abstractNum>
   <w:num w:numId="1">
-    <w:abstractNumId w:val="4"/>
+    <w:abstractNumId w:val="9"/>
   </w:num>
   <w:num w:numId="2">
-    <w:abstractNumId w:val="10"/>
+    <w:abstractNumId w:val="17"/>
   </w:num>
   <w:num w:numId="3">
+    <w:abstractNumId w:val="13"/>
+  </w:num>
+  <w:num w:numId="4">
     <w:abstractNumId w:val="7"/>
   </w:num>
-  <w:num w:numId="4">
-    <w:abstractNumId w:val="3"/>
-  </w:num>
   <w:num w:numId="5">
-    <w:abstractNumId w:val="9"/>
+    <w:abstractNumId w:val="16"/>
   </w:num>
   <w:num w:numId="6">
     <w:abstractNumId w:val="0"/>
   </w:num>
   <w:num w:numId="7">
-    <w:abstractNumId w:val="11"/>
+    <w:abstractNumId w:val="18"/>
   </w:num>
   <w:num w:numId="8">
-    <w:abstractNumId w:val="6"/>
+    <w:abstractNumId w:val="12"/>
   </w:num>
   <w:num w:numId="9">
     <w:abstractNumId w:val="1"/>
   </w:num>
   <w:num w:numId="10">
+    <w:abstractNumId w:val="11"/>
+  </w:num>
+  <w:num w:numId="11">
+    <w:abstractNumId w:val="14"/>
+  </w:num>
+  <w:num w:numId="12">
     <w:abstractNumId w:val="5"/>
   </w:num>
-  <w:num w:numId="11">
+  <w:num w:numId="13">
+    <w:abstractNumId w:val="15"/>
+  </w:num>
+  <w:num w:numId="14">
+    <w:abstractNumId w:val="2"/>
+  </w:num>
+  <w:num w:numId="15">
+    <w:abstractNumId w:val="3"/>
+  </w:num>
+  <w:num w:numId="16">
+    <w:abstractNumId w:val="6"/>
+  </w:num>
+  <w:num w:numId="17">
     <w:abstractNumId w:val="8"/>
   </w:num>
-  <w:num w:numId="12">
-    <w:abstractNumId w:val="2"/>
+  <w:num w:numId="18">
+    <w:abstractNumId w:val="10"/>
+  </w:num>
+  <w:num w:numId="19">
+    <w:abstractNumId w:val="4"/>
   </w:num>
 </w:numbering>
 </file>
@@ -4281,6 +5382,7 @@
   <w:style w:type="character" w:default="1" w:styleId="DefaultParagraphFont">
     <w:name w:val="Default Paragraph Font"/>
     <w:uiPriority w:val="1"/>
+    <w:semiHidden/>
     <w:unhideWhenUsed/>
   </w:style>
   <w:style w:type="table" w:default="1" w:styleId="TableNormal">

</xml_diff>